<commit_message>
updated the fiche descriptives
</commit_message>
<xml_diff>
--- a/doc/fichesDescriptives/annotation_automatique.docx
+++ b/doc/fichesDescriptives/annotation_automatique.docx
@@ -325,17 +325,14 @@
           <w:tab w:val="left" w:pos="1620" w:leader="none"/>
           <w:tab w:val="left" w:pos="1710" w:leader="none"/>
         </w:tabs>
-        <w:rPr>
-          <w:rFonts w:ascii="Arial" w:hAnsi="Arial"/>
-          <w:lang w:val="fr-CH"/>
-        </w:rPr>
-      </w:pPr>
-      <w:r>
-        <w:rPr>
-          <w:rFonts w:ascii="Arial" w:hAnsi="Arial"/>
-          <w:lang w:val="fr-CH"/>
-        </w:rPr>
-        <w:t>Sélectionner le menu d’ajout de fichier de données (nécessitera certainement un plug-in)</w:t>
+        <w:rPr/>
+      </w:pPr>
+      <w:r>
+        <w:rPr>
+          <w:rFonts w:ascii="Arial" w:hAnsi="Arial"/>
+          <w:lang w:val="fr-CH"/>
+        </w:rPr>
+        <w:t>Sélectionner le menu d’ajout de fichier de données (plugin)</w:t>
       </w:r>
     </w:p>
     <w:p>
@@ -410,21 +407,7 @@
           <w:rFonts w:ascii="Arial" w:hAnsi="Arial"/>
           <w:lang w:val="fr-CH"/>
         </w:rPr>
-        <w:t>L</w:t>
-      </w:r>
-      <w:r>
-        <w:rPr>
-          <w:rFonts w:ascii="Arial" w:hAnsi="Arial"/>
-          <w:lang w:val="fr-CH"/>
-        </w:rPr>
-        <w:t xml:space="preserve">es données du fichier sélectionné </w:t>
-      </w:r>
-      <w:r>
-        <w:rPr>
-          <w:rFonts w:ascii="Arial" w:hAnsi="Arial"/>
-          <w:lang w:val="fr-CH"/>
-        </w:rPr>
-        <w:t>sont ajoutées au graphe ouvert.  Ces données sont directement visibles dans le graphe.</w:t>
+        <w:t>Les données du fichier sélectionné sont ajoutées au graphe ouvert.  Ces données sont directement visibles dans le graphe.</w:t>
       </w:r>
     </w:p>
     <w:p>
@@ -1209,6 +1192,7 @@
       </w:pPr>
       <w:rPr>
         <w:rFonts w:ascii="Symbol" w:hAnsi="Symbol" w:cs="Symbol" w:hint="default"/>
+        <w:rFonts w:cs="Symbol"/>
       </w:rPr>
     </w:lvl>
     <w:lvl w:ilvl="1">
@@ -2282,7 +2266,7 @@
     </w:pPr>
     <w:rPr>
       <w:rFonts w:ascii="Times New Roman" w:hAnsi="Times New Roman" w:eastAsia="Times New Roman" w:cs="Times New Roman"/>
-      <w:color w:val="auto"/>
+      <w:color w:val="00000A"/>
       <w:sz w:val="20"/>
       <w:szCs w:val="20"/>
       <w:lang w:val="en-US" w:eastAsia="ar-SA" w:bidi="ar-SA"/>
@@ -2393,6 +2377,13 @@
     <w:rPr>
       <w:rFonts w:ascii="Times New Roman" w:hAnsi="Times New Roman"/>
       <w:lang w:val="fr-CH"/>
+    </w:rPr>
+  </w:style>
+  <w:style w:type="character" w:styleId="ListLabel1">
+    <w:name w:val="ListLabel 1"/>
+    <w:qFormat/>
+    <w:rPr>
+      <w:rFonts w:ascii="Arial" w:hAnsi="Arial" w:cs="Symbol"/>
     </w:rPr>
   </w:style>
   <w:style w:type="paragraph" w:styleId="Heading" w:customStyle="1">
@@ -2511,7 +2502,6 @@
   <w:style w:type="paragraph" w:styleId="WWHeading" w:customStyle="1">
     <w:name w:val="WW-Heading"/>
     <w:basedOn w:val="Normal"/>
-    <w:next w:val="TextBody"/>
     <w:qFormat/>
     <w:pPr>
       <w:keepNext w:val="true"/>

</xml_diff>